<commit_message>
batch file and bash for getting stretch
</commit_message>
<xml_diff>
--- a/report.docx
+++ b/report.docx
@@ -167,13 +167,7 @@
               <w:rPr>
                 <w:sz w:val="24"/>
               </w:rPr>
-              <w:t>2.1 Obtaining the Raspb</w:t>
-            </w:r>
-            <w:r>
-              <w:rPr>
-                <w:sz w:val="24"/>
-              </w:rPr>
-              <w:t>erry Pi Operating System</w:t>
+              <w:t>2.1 Obtaining the Raspberry Pi Operating System</w:t>
             </w:r>
             <w:r>
               <w:tab/>
@@ -386,10 +380,7 @@
               <w:fldChar w:fldCharType="begin"/>
             </w:r>
             <w:r>
-              <w:instrText>PAGEREF _Toc415</w:instrText>
-            </w:r>
-            <w:r>
-              <w:instrText>6 \h</w:instrText>
+              <w:instrText>PAGEREF _Toc4156 \h</w:instrText>
             </w:r>
             <w:r>
               <w:fldChar w:fldCharType="separate"/>
@@ -520,10 +511,7 @@
         <w:tab/>
       </w:r>
       <w:r>
-        <w:t>Obtaining the Raspberr</w:t>
-      </w:r>
-      <w:r>
-        <w:t xml:space="preserve">y Pi Operating System </w:t>
+        <w:t xml:space="preserve">Obtaining the Raspberry Pi Operating System </w:t>
       </w:r>
       <w:bookmarkEnd w:id="2"/>
     </w:p>
@@ -548,18 +536,7 @@
         <w:ind w:left="23" w:right="1146"/>
       </w:pPr>
       <w:r>
-        <w:t>The image is: Raspbian Stretch Lite, a minimal image based on Debian Stretch. The lite image is for a headless install. All communication to the RP</w:t>
-      </w:r>
-      <w:r>
-        <w:t xml:space="preserve">I is made via </w:t>
-      </w:r>
-      <w:proofErr w:type="spellStart"/>
-      <w:r>
-        <w:t>ssh</w:t>
-      </w:r>
-      <w:proofErr w:type="spellEnd"/>
-      <w:r>
-        <w:t xml:space="preserve">. </w:t>
+        <w:t xml:space="preserve">The image is: Raspbian Stretch Lite, a minimal image based on Debian Stretch. The lite image is for a headless install. </w:t>
       </w:r>
     </w:p>
     <w:p>
@@ -567,7 +544,21 @@
         <w:ind w:left="23" w:right="1146"/>
       </w:pPr>
       <w:r>
-        <w:t xml:space="preserve">Version: November 2018 </w:t>
+        <w:t>All communication to the RPI is made via s</w:t>
+      </w:r>
+      <w:r>
+        <w:t xml:space="preserve">ecure </w:t>
+      </w:r>
+      <w:r>
+        <w:t>sh</w:t>
+      </w:r>
+      <w:r>
+        <w:t>ell (ssh)</w:t>
+      </w:r>
+      <w:bookmarkStart w:id="3" w:name="_GoBack"/>
+      <w:bookmarkEnd w:id="3"/>
+      <w:r>
+        <w:t xml:space="preserve">. </w:t>
       </w:r>
     </w:p>
     <w:p>
@@ -575,7 +566,7 @@
         <w:ind w:left="23" w:right="1146"/>
       </w:pPr>
       <w:r>
-        <w:t xml:space="preserve">Release date: 2018-11-13 </w:t>
+        <w:t xml:space="preserve">Version: November 2018 </w:t>
       </w:r>
     </w:p>
     <w:p>
@@ -583,7 +574,7 @@
         <w:ind w:left="23" w:right="1146"/>
       </w:pPr>
       <w:r>
-        <w:t xml:space="preserve">Kernel version: 4.14 </w:t>
+        <w:t xml:space="preserve">Release date: 2018-11-13 </w:t>
       </w:r>
     </w:p>
     <w:p>
@@ -591,7 +582,55 @@
         <w:ind w:left="23" w:right="1146"/>
       </w:pPr>
       <w:r>
+        <w:t xml:space="preserve">Kernel version: 4.14 </w:t>
+      </w:r>
+    </w:p>
+    <w:p>
+      <w:pPr>
+        <w:spacing w:after="160" w:line="259" w:lineRule="auto"/>
+        <w:ind w:left="0" w:right="0" w:firstLine="0"/>
+        <w:jc w:val="left"/>
+      </w:pPr>
+      <w:r>
         <w:t xml:space="preserve">Download and unpack the image. </w:t>
+      </w:r>
+    </w:p>
+    <w:p>
+      <w:pPr>
+        <w:ind w:left="23" w:right="1146"/>
+      </w:pPr>
+    </w:p>
+    <w:p>
+      <w:pPr>
+        <w:ind w:left="23" w:right="1146"/>
+      </w:pPr>
+      <w:r>
+        <w:t xml:space="preserve">Use-&gt; </w:t>
+      </w:r>
+      <w:r>
+        <w:t>curlhttp://downloads.raspberrypi.org/raspbian_lite/images/raspbian_lite-2019-04-09/2019-04-08-raspbian-stretch-lite.zip -O -J -L</w:t>
+      </w:r>
+    </w:p>
+    <w:p>
+      <w:pPr>
+        <w:spacing w:after="160" w:line="259" w:lineRule="auto"/>
+        <w:ind w:left="0" w:right="0" w:firstLine="0"/>
+        <w:jc w:val="left"/>
+      </w:pPr>
+      <w:r>
+        <w:br w:type="page"/>
+      </w:r>
+    </w:p>
+    <w:p>
+      <w:pPr>
+        <w:ind w:left="23" w:right="1146"/>
+      </w:pPr>
+      <w:r>
+        <w:lastRenderedPageBreak/>
+        <w:t>With 7 zip installed on main development computer</w:t>
+      </w:r>
+      <w:r>
+        <w:t xml:space="preserve"> </w:t>
       </w:r>
     </w:p>
     <w:p>
@@ -600,10 +639,7 @@
         <w:ind w:left="23" w:right="1146"/>
       </w:pPr>
       <w:r>
-        <w:t>I have used both Windows and Linux Debian to create the bootable operating system so that I get a greater knowledge and understandin</w:t>
-      </w:r>
-      <w:r>
-        <w:t xml:space="preserve">g of completing the flash process. </w:t>
+        <w:t xml:space="preserve">I have used both Windows and Linux Debian to create the bootable operating system so that I get a greater knowledge and understanding of completing the flash process. </w:t>
       </w:r>
     </w:p>
     <w:p>
@@ -614,7 +650,7 @@
         </w:tabs>
         <w:ind w:left="0" w:firstLine="0"/>
       </w:pPr>
-      <w:bookmarkStart w:id="3" w:name="_Toc4151"/>
+      <w:bookmarkStart w:id="4" w:name="_Toc4151"/>
       <w:r>
         <w:t>2.2</w:t>
       </w:r>
@@ -633,7 +669,7 @@
       <w:r>
         <w:t xml:space="preserve">Windows flashing </w:t>
       </w:r>
-      <w:bookmarkEnd w:id="3"/>
+      <w:bookmarkEnd w:id="4"/>
     </w:p>
     <w:p>
       <w:pPr>
@@ -682,10 +718,7 @@
         <w:jc w:val="left"/>
       </w:pPr>
       <w:r>
-        <w:t>Insert the SD card into a Window’s machine.</w:t>
-      </w:r>
-      <w:r>
-        <w:t xml:space="preserve"> </w:t>
+        <w:t xml:space="preserve">Insert the SD card into a Window’s machine. </w:t>
       </w:r>
     </w:p>
     <w:p>
@@ -756,10 +789,7 @@
         <w:ind w:left="23" w:right="1146"/>
       </w:pPr>
       <w:r>
-        <w:t>Dismount then re</w:t>
-      </w:r>
-      <w:r>
-        <w:t xml:space="preserve">mount SD card. </w:t>
+        <w:t xml:space="preserve">Dismount then remount SD card. </w:t>
       </w:r>
       <w:proofErr w:type="spellStart"/>
       <w:r>
@@ -823,10 +853,7 @@
         <w:ind w:left="23" w:right="1146"/>
       </w:pPr>
       <w:r>
-        <w:t xml:space="preserve">This will give secure shell </w:t>
-      </w:r>
-      <w:r>
-        <w:t xml:space="preserve">access at boot time. </w:t>
+        <w:t xml:space="preserve">This will give secure shell access at boot time. </w:t>
       </w:r>
     </w:p>
     <w:p>
@@ -953,14 +980,7 @@
           <w:rFonts w:ascii="Cambria" w:eastAsia="Cambria" w:hAnsi="Cambria" w:cs="Cambria"/>
           <w:i/>
         </w:rPr>
-        <w:t>upplicant.co</w:t>
-      </w:r>
-      <w:r>
-        <w:rPr>
-          <w:rFonts w:ascii="Cambria" w:eastAsia="Cambria" w:hAnsi="Cambria" w:cs="Cambria"/>
-          <w:i/>
-        </w:rPr>
-        <w:t>nf.</w:t>
+        <w:t>upplicant.conf.</w:t>
       </w:r>
       <w:r>
         <w:rPr>
@@ -1017,13 +1037,7 @@
         <w:rPr>
           <w:rFonts w:ascii="Cambria" w:eastAsia="Cambria" w:hAnsi="Cambria" w:cs="Cambria"/>
         </w:rPr>
-        <w:t>−</w:t>
-      </w:r>
-      <w:r>
-        <w:rPr>
-          <w:rFonts w:ascii="Cambria" w:eastAsia="Cambria" w:hAnsi="Cambria" w:cs="Cambria"/>
-        </w:rPr>
-        <w:t xml:space="preserve"> </w:t>
+        <w:t xml:space="preserve">− </w:t>
       </w:r>
       <w:r>
         <w:rPr>
@@ -1036,13 +1050,7 @@
         <w:rPr>
           <w:rFonts w:ascii="Cambria" w:eastAsia="Cambria" w:hAnsi="Cambria" w:cs="Cambria"/>
         </w:rPr>
-        <w:t>−</w:t>
-      </w:r>
-      <w:r>
-        <w:rPr>
-          <w:rFonts w:ascii="Cambria" w:eastAsia="Cambria" w:hAnsi="Cambria" w:cs="Cambria"/>
-        </w:rPr>
-        <w:t xml:space="preserve"> </w:t>
+        <w:t xml:space="preserve">− </w:t>
       </w:r>
       <w:r>
         <w:rPr>
@@ -1055,13 +1063,7 @@
         <w:rPr>
           <w:rFonts w:ascii="Cambria" w:eastAsia="Cambria" w:hAnsi="Cambria" w:cs="Cambria"/>
         </w:rPr>
-        <w:t>−</w:t>
-      </w:r>
-      <w:r>
-        <w:rPr>
-          <w:rFonts w:ascii="Cambria" w:eastAsia="Cambria" w:hAnsi="Cambria" w:cs="Cambria"/>
-        </w:rPr>
-        <w:t xml:space="preserve"> </w:t>
+        <w:t xml:space="preserve">− </w:t>
       </w:r>
       <w:proofErr w:type="spellStart"/>
       <w:r>
@@ -1083,13 +1085,7 @@
         <w:rPr>
           <w:rFonts w:ascii="Cambria" w:eastAsia="Cambria" w:hAnsi="Cambria" w:cs="Cambria"/>
         </w:rPr>
-        <w:t>−</w:t>
-      </w:r>
-      <w:r>
-        <w:rPr>
-          <w:rFonts w:ascii="Cambria" w:eastAsia="Cambria" w:hAnsi="Cambria" w:cs="Cambria"/>
-        </w:rPr>
-        <w:t xml:space="preserve"> </w:t>
+        <w:t xml:space="preserve">− </w:t>
       </w:r>
       <w:r>
         <w:rPr>
@@ -1102,13 +1098,7 @@
         <w:rPr>
           <w:rFonts w:ascii="Cambria" w:eastAsia="Cambria" w:hAnsi="Cambria" w:cs="Cambria"/>
         </w:rPr>
-        <w:t>−</w:t>
-      </w:r>
-      <w:r>
-        <w:rPr>
-          <w:rFonts w:ascii="Cambria" w:eastAsia="Cambria" w:hAnsi="Cambria" w:cs="Cambria"/>
-        </w:rPr>
-        <w:t xml:space="preserve"> </w:t>
+        <w:t xml:space="preserve">− </w:t>
       </w:r>
       <w:proofErr w:type="spellStart"/>
       <w:r>
@@ -1130,13 +1120,7 @@
         <w:rPr>
           <w:rFonts w:ascii="Cambria" w:eastAsia="Cambria" w:hAnsi="Cambria" w:cs="Cambria"/>
         </w:rPr>
-        <w:t>−</w:t>
-      </w:r>
-      <w:r>
-        <w:rPr>
-          <w:rFonts w:ascii="Cambria" w:eastAsia="Cambria" w:hAnsi="Cambria" w:cs="Cambria"/>
-        </w:rPr>
-        <w:t xml:space="preserve"> </w:t>
+        <w:t xml:space="preserve">− </w:t>
       </w:r>
       <w:r>
         <w:rPr>
@@ -1224,10 +1208,7 @@
       <w:proofErr w:type="spellEnd"/>
       <w:proofErr w:type="gramEnd"/>
       <w:r>
-        <w:t>="Your-network"</w:t>
-      </w:r>
-      <w:r>
-        <w:t xml:space="preserve"> </w:t>
+        <w:t xml:space="preserve">="Your-network" </w:t>
       </w:r>
       <w:proofErr w:type="spellStart"/>
       <w:r>
@@ -1243,6 +1224,7 @@
         <w:ind w:left="582" w:right="3244" w:hanging="569"/>
       </w:pPr>
       <w:r>
+        <w:lastRenderedPageBreak/>
         <w:t>network</w:t>
       </w:r>
       <w:proofErr w:type="gramStart"/>
@@ -1316,7 +1298,7 @@
         </w:tabs>
         <w:ind w:left="0" w:firstLine="0"/>
       </w:pPr>
-      <w:bookmarkStart w:id="4" w:name="_Toc4152"/>
+      <w:bookmarkStart w:id="5" w:name="_Toc4152"/>
       <w:r>
         <w:t>2.3</w:t>
       </w:r>
@@ -1335,7 +1317,7 @@
       <w:r>
         <w:t xml:space="preserve">Linux flashing </w:t>
       </w:r>
-      <w:bookmarkEnd w:id="4"/>
+      <w:bookmarkEnd w:id="5"/>
     </w:p>
     <w:p>
       <w:pPr>
@@ -1469,10 +1451,7 @@
       </w:r>
       <w:proofErr w:type="gramStart"/>
       <w:r>
-        <w:t>hos</w:t>
-      </w:r>
-      <w:r>
-        <w:t>t</w:t>
+        <w:t>host</w:t>
       </w:r>
       <w:proofErr w:type="spellEnd"/>
       <w:r>
@@ -1708,7 +1687,7 @@
         </w:tabs>
         <w:ind w:left="0" w:firstLine="0"/>
       </w:pPr>
-      <w:bookmarkStart w:id="5" w:name="_Toc4153"/>
+      <w:bookmarkStart w:id="6" w:name="_Toc4153"/>
       <w:r>
         <w:t>2.4</w:t>
       </w:r>
@@ -1727,7 +1706,7 @@
       <w:r>
         <w:t xml:space="preserve">The Secure Shell </w:t>
       </w:r>
-      <w:bookmarkEnd w:id="5"/>
+      <w:bookmarkEnd w:id="6"/>
     </w:p>
     <w:p>
       <w:pPr>
@@ -1846,14 +1825,12 @@
       </w:r>
       <w:proofErr w:type="spellStart"/>
       <w:r>
+        <w:lastRenderedPageBreak/>
         <w:t>raspi</w:t>
       </w:r>
       <w:proofErr w:type="spellEnd"/>
       <w:r>
-        <w:t>-config expand file sys</w:t>
-      </w:r>
-      <w:r>
-        <w:t xml:space="preserve">tem reboot apt update &amp;&amp; upgrade </w:t>
+        <w:t xml:space="preserve">-config expand file system reboot apt update &amp;&amp; upgrade </w:t>
       </w:r>
     </w:p>
     <w:p>
@@ -1865,7 +1842,7 @@
         <w:spacing w:after="85"/>
         <w:ind w:left="-15" w:firstLine="0"/>
       </w:pPr>
-      <w:bookmarkStart w:id="6" w:name="_Toc4154"/>
+      <w:bookmarkStart w:id="7" w:name="_Toc4154"/>
       <w:r>
         <w:t>3</w:t>
       </w:r>
@@ -1884,7 +1861,7 @@
       <w:r>
         <w:t xml:space="preserve">Docker section </w:t>
       </w:r>
-      <w:bookmarkEnd w:id="6"/>
+      <w:bookmarkEnd w:id="7"/>
     </w:p>
     <w:p>
       <w:pPr>
@@ -1918,16 +1895,7 @@
         <w:ind w:left="23" w:right="1146"/>
       </w:pPr>
       <w:r>
-        <w:t xml:space="preserve">Docker is a container system sitting on top of the operating system, it hosts an operating system of the </w:t>
-      </w:r>
-      <w:r>
-        <w:t>developer’s</w:t>
-      </w:r>
-      <w:r>
-        <w:t xml:space="preserve"> choice e.g. Raspberry PI hosting a Debian stretch OS. A Docker co</w:t>
-      </w:r>
-      <w:r>
-        <w:t xml:space="preserve">ntainer sitting on top of the OS. The container hosts the guest OS perhaps a minimal Alpine image or Ubuntu image or a database, </w:t>
+        <w:t xml:space="preserve">Docker is a container system sitting on top of the operating system, it hosts an operating system of the developer’s choice e.g. Raspberry PI hosting a Debian stretch OS. A Docker container sitting on top of the OS. The container hosts the guest OS perhaps a minimal Alpine image or Ubuntu image or a database, </w:t>
       </w:r>
     </w:p>
     <w:p>
@@ -1943,10 +1911,7 @@
         <w:ind w:left="23" w:right="1146"/>
       </w:pPr>
       <w:r>
-        <w:t xml:space="preserve">The Developer can build the guest OS as desired needing only </w:t>
-      </w:r>
-      <w:r>
-        <w:t xml:space="preserve">to write a Docker file containing the naming of the desired OS followed by the standard commands </w:t>
+        <w:t xml:space="preserve">The Developer can build the guest OS as desired needing only to write a Docker file containing the naming of the desired OS followed by the standard commands </w:t>
       </w:r>
     </w:p>
     <w:p>
@@ -1992,7 +1957,7 @@
     <w:p>
       <w:pPr>
         <w:spacing w:after="273"/>
-        <w:ind w:left="23" w:right="4279"/>
+        <w:ind w:left="23" w:right="1158"/>
       </w:pPr>
       <w:r>
         <w:t xml:space="preserve">Docker was </w:t>
@@ -2026,6 +1991,7 @@
         <w:rPr>
           <w:noProof/>
         </w:rPr>
+        <w:lastRenderedPageBreak/>
         <w:drawing>
           <wp:inline distT="0" distB="0" distL="0" distR="0" wp14:anchorId="6C6A8BDC" wp14:editId="4C8BA83F">
             <wp:extent cx="5705475" cy="2219325"/>
@@ -2064,10 +2030,7 @@
       </w:r>
       <w:proofErr w:type="spellEnd"/>
       <w:r>
-        <w:t xml:space="preserve"> https://get.docker.com -o get-</w:t>
-      </w:r>
-      <w:r>
-        <w:t>docker.sh $</w:t>
+        <w:t xml:space="preserve"> https://get.docker.com -o get-docker.sh $</w:t>
       </w:r>
       <w:proofErr w:type="spellStart"/>
       <w:r>
@@ -2206,13 +2169,7 @@
         <w:rPr>
           <w:rFonts w:ascii="Cambria" w:eastAsia="Cambria" w:hAnsi="Cambria" w:cs="Cambria"/>
         </w:rPr>
-        <w:t>−</w:t>
-      </w:r>
-      <w:r>
-        <w:rPr>
-          <w:rFonts w:ascii="Cambria" w:eastAsia="Cambria" w:hAnsi="Cambria" w:cs="Cambria"/>
-        </w:rPr>
-        <w:t xml:space="preserve"> </w:t>
+        <w:t xml:space="preserve">− </w:t>
       </w:r>
       <w:r>
         <w:rPr>
@@ -2225,13 +2182,7 @@
         <w:rPr>
           <w:rFonts w:ascii="Cambria" w:eastAsia="Cambria" w:hAnsi="Cambria" w:cs="Cambria"/>
         </w:rPr>
-        <w:t>−</w:t>
-      </w:r>
-      <w:r>
-        <w:rPr>
-          <w:rFonts w:ascii="Cambria" w:eastAsia="Cambria" w:hAnsi="Cambria" w:cs="Cambria"/>
-        </w:rPr>
-        <w:t xml:space="preserve"> </w:t>
+        <w:t xml:space="preserve">− </w:t>
       </w:r>
       <w:r>
         <w:rPr>
@@ -2244,13 +2195,7 @@
         <w:rPr>
           <w:rFonts w:ascii="Cambria" w:eastAsia="Cambria" w:hAnsi="Cambria" w:cs="Cambria"/>
         </w:rPr>
-        <w:t>−</w:t>
-      </w:r>
-      <w:r>
-        <w:rPr>
-          <w:rFonts w:ascii="Cambria" w:eastAsia="Cambria" w:hAnsi="Cambria" w:cs="Cambria"/>
-        </w:rPr>
-        <w:t xml:space="preserve"> </w:t>
+        <w:t xml:space="preserve">− </w:t>
       </w:r>
       <w:r>
         <w:rPr>
@@ -2268,8 +2213,6 @@
         <w:spacing w:after="307"/>
         <w:ind w:left="23" w:right="1146"/>
       </w:pPr>
-      <w:bookmarkStart w:id="7" w:name="_GoBack"/>
-      <w:bookmarkEnd w:id="7"/>
     </w:p>
     <w:p>
       <w:pPr>
@@ -2277,10 +2220,7 @@
         <w:ind w:left="23" w:right="1146"/>
       </w:pPr>
       <w:r>
-        <w:t>Problem for Pi zero is that the latest docker is not friendly toward the arm6 with a segment error and did not wo</w:t>
-      </w:r>
-      <w:r>
-        <w:t xml:space="preserve">rk so I eventually got it going by following this advice in the following forum. </w:t>
+        <w:t xml:space="preserve">Problem for Pi zero is that the latest docker is not friendly toward the arm6 with a segment error and did not work so I eventually got it going by following this advice in the following forum. </w:t>
       </w:r>
     </w:p>
     <w:p>
@@ -2431,10 +2371,7 @@
       </w:r>
       <w:proofErr w:type="spellEnd"/>
       <w:r>
-        <w:t xml:space="preserve"> apt-</w:t>
-      </w:r>
-      <w:r>
-        <w:t>get install docker-</w:t>
+        <w:t xml:space="preserve"> apt-get install docker-</w:t>
       </w:r>
       <w:proofErr w:type="spellStart"/>
       <w:r>

</xml_diff>